<commit_message>
test ci/cd edit tuto
</commit_message>
<xml_diff>
--- a/TUTO_JO.docx
+++ b/TUTO_JO.docx
@@ -2298,253 +2298,267 @@
       <w:r>
         <w:t xml:space="preserve">Sous-total </w:t>
       </w:r>
+    </w:p>
+    <w:p>
+      <w:pPr>
+        <w:rPr>
+          <w:u w:val="single"/>
+        </w:rPr>
+      </w:pPr>
+      <w:r>
+        <w:t>Actions disponibles</w:t>
+      </w:r>
+    </w:p>
+    <w:p>
+      <w:pPr>
+        <w:pStyle w:val="Paragrafoelenco"/>
+        <w:numPr>
+          <w:ilvl w:val="0"/>
+          <w:numId w:val="15"/>
+        </w:numPr>
+      </w:pPr>
+      <w:r>
+        <w:lastRenderedPageBreak/>
+        <w:t>Retirer : supprime le billet sélectionné du panier.</w:t>
+      </w:r>
+    </w:p>
+    <w:p>
+      <w:pPr>
+        <w:pStyle w:val="Paragrafoelenco"/>
+        <w:numPr>
+          <w:ilvl w:val="0"/>
+          <w:numId w:val="15"/>
+        </w:numPr>
+      </w:pPr>
+      <w:r>
+        <w:t>Total : affichage du montant total du panier</w:t>
+      </w:r>
+    </w:p>
+    <w:p>
+      <w:pPr>
+        <w:pStyle w:val="Paragrafoelenco"/>
+        <w:numPr>
+          <w:ilvl w:val="0"/>
+          <w:numId w:val="15"/>
+        </w:numPr>
+      </w:pPr>
+      <w:r>
+        <w:t>Simuler le paiement : permet de finaliser la réservation.</w:t>
+      </w:r>
+    </w:p>
+    <w:p>
+      <w:pPr>
+        <w:pStyle w:val="Paragrafoelenco"/>
+        <w:numPr>
+          <w:ilvl w:val="0"/>
+          <w:numId w:val="15"/>
+        </w:numPr>
+      </w:pPr>
+      <w:r>
+        <w:t>Vider le panier : supprime tous les billets présents dans le panier.</w:t>
+      </w:r>
+    </w:p>
+    <w:p>
+      <w:pPr>
+        <w:rPr>
+          <w:b/>
+          <w:sz w:val="32"/>
+          <w:szCs w:val="24"/>
+        </w:rPr>
+      </w:pPr>
+      <w:r>
+        <w:rPr>
+          <w:b/>
+          <w:sz w:val="32"/>
+          <w:szCs w:val="24"/>
+        </w:rPr>
+        <w:t>Page Mes Réservations</w:t>
+      </w:r>
+      <w:r>
+        <w:rPr>
+          <w:b/>
+          <w:sz w:val="32"/>
+          <w:szCs w:val="24"/>
+        </w:rPr>
+        <w:t xml:space="preserve"> </w:t>
+      </w:r>
+    </w:p>
+    <w:p>
+      <w:pPr>
+        <w:pStyle w:val="Paragrafoelenco"/>
+        <w:numPr>
+          <w:ilvl w:val="0"/>
+          <w:numId w:val="16"/>
+        </w:numPr>
+      </w:pPr>
+      <w:r>
+        <w:t>Depuis la barre de navigation, cliquez sur “Mes Réservations”</w:t>
+      </w:r>
+      <w:r>
+        <w:t xml:space="preserve"> ou après avoir finalise le paiement d’un billet.</w:t>
+      </w:r>
+    </w:p>
+    <w:p>
+      <w:pPr>
+        <w:pStyle w:val="Paragrafoelenco"/>
+        <w:numPr>
+          <w:ilvl w:val="0"/>
+          <w:numId w:val="16"/>
+        </w:numPr>
+      </w:pPr>
+      <w:r>
+        <w:t>Vous accédez à la liste complète de toutes vos réservations effectuées.</w:t>
+      </w:r>
+    </w:p>
+    <w:p>
+      <w:pPr>
+        <w:ind w:left="12" w:firstLine="708"/>
+      </w:pPr>
+      <w:r>
+        <w:t>Pour chaque événement réservé, les informations suivantes sont affichées :</w:t>
+      </w:r>
+    </w:p>
+    <w:p>
+      <w:pPr>
+        <w:pStyle w:val="Paragrafoelenco"/>
+        <w:numPr>
+          <w:ilvl w:val="1"/>
+          <w:numId w:val="17"/>
+        </w:numPr>
+      </w:pPr>
+      <w:r>
+        <w:t xml:space="preserve">Offre </w:t>
+      </w:r>
+    </w:p>
+    <w:p>
+      <w:pPr>
+        <w:pStyle w:val="Paragrafoelenco"/>
+        <w:numPr>
+          <w:ilvl w:val="1"/>
+          <w:numId w:val="17"/>
+        </w:numPr>
+      </w:pPr>
+      <w:r>
+        <w:t xml:space="preserve">Lieu </w:t>
+      </w:r>
+    </w:p>
+    <w:p>
+      <w:pPr>
+        <w:pStyle w:val="Paragrafoelenco"/>
+        <w:numPr>
+          <w:ilvl w:val="1"/>
+          <w:numId w:val="17"/>
+        </w:numPr>
+      </w:pPr>
+      <w:r>
+        <w:t xml:space="preserve">Date et heure </w:t>
+      </w:r>
+    </w:p>
+    <w:p>
+      <w:pPr>
+        <w:pStyle w:val="Paragrafoelenco"/>
+        <w:numPr>
+          <w:ilvl w:val="1"/>
+          <w:numId w:val="17"/>
+        </w:numPr>
+      </w:pPr>
+      <w:r>
+        <w:t xml:space="preserve">Places réservées </w:t>
+      </w:r>
+    </w:p>
+    <w:p>
+      <w:pPr>
+        <w:pStyle w:val="Paragrafoelenco"/>
+        <w:numPr>
+          <w:ilvl w:val="1"/>
+          <w:numId w:val="17"/>
+        </w:numPr>
+      </w:pPr>
+      <w:r>
+        <w:t xml:space="preserve">Statut </w:t>
+      </w:r>
+    </w:p>
+    <w:p>
+      <w:pPr>
+        <w:pStyle w:val="Paragrafoelenco"/>
+        <w:numPr>
+          <w:ilvl w:val="1"/>
+          <w:numId w:val="17"/>
+        </w:numPr>
+      </w:pPr>
+      <w:r>
+        <w:t xml:space="preserve">QR Code </w:t>
+      </w:r>
+    </w:p>
+    <w:p>
+      <w:r>
+        <w:t>Si le QR Code est scanné, il devient utilisé et ne peut plus être r</w:t>
+      </w:r>
+      <w:r>
+        <w:t>éutilisé</w:t>
+      </w:r>
+      <w:r>
+        <w:t>. Cette mesure permet de prévenir toute tentative de réutilisation frauduleuse du billet</w:t>
+      </w:r>
+    </w:p>
+    <w:p>
+      <w:pPr>
+        <w:rPr>
+          <w:b/>
+          <w:sz w:val="32"/>
+          <w:szCs w:val="24"/>
+        </w:rPr>
+      </w:pPr>
+      <w:r>
+        <w:rPr>
+          <w:b/>
+          <w:sz w:val="32"/>
+          <w:szCs w:val="24"/>
+        </w:rPr>
+        <w:t>Page Panel Ventes</w:t>
+      </w:r>
+    </w:p>
+    <w:p>
+      <w:pPr>
+        <w:pStyle w:val="Paragrafoelenco"/>
+        <w:numPr>
+          <w:ilvl w:val="0"/>
+          <w:numId w:val="19"/>
+        </w:numPr>
+      </w:pPr>
+      <w:r>
+        <w:t>Accessible depuis le menu admin ou tableau de bord.</w:t>
+      </w:r>
+    </w:p>
+    <w:p>
+      <w:pPr>
+        <w:pStyle w:val="Paragrafoelenco"/>
+        <w:numPr>
+          <w:ilvl w:val="0"/>
+          <w:numId w:val="19"/>
+        </w:numPr>
+      </w:pPr>
+      <w:r>
+        <w:t>Cette page permet à l’admin de suivre rapidement le total des billets vendus pour chaque offre.</w:t>
+      </w:r>
+    </w:p>
+    <w:p>
+      <w:pPr>
+        <w:rPr>
+          <w:u w:val="single"/>
+        </w:rPr>
+      </w:pPr>
+      <w:proofErr w:type="spellStart"/>
+      <w:r>
+        <w:t>Tets</w:t>
+      </w:r>
+      <w:proofErr w:type="spellEnd"/>
+      <w:r>
+        <w:t xml:space="preserve"> pour la ci cd</w:t>
+      </w:r>
       <w:bookmarkStart w:id="0" w:name="_GoBack"/>
       <w:bookmarkEnd w:id="0"/>
     </w:p>
-    <w:p>
-      <w:pPr>
-        <w:rPr>
-          <w:u w:val="single"/>
-        </w:rPr>
-      </w:pPr>
-      <w:r>
-        <w:t>Actions disponibles</w:t>
-      </w:r>
-    </w:p>
-    <w:p>
-      <w:pPr>
-        <w:pStyle w:val="Paragrafoelenco"/>
-        <w:numPr>
-          <w:ilvl w:val="0"/>
-          <w:numId w:val="15"/>
-        </w:numPr>
-      </w:pPr>
-      <w:r>
-        <w:lastRenderedPageBreak/>
-        <w:t>Retirer : supprime le billet sélectionné du panier.</w:t>
-      </w:r>
-    </w:p>
-    <w:p>
-      <w:pPr>
-        <w:pStyle w:val="Paragrafoelenco"/>
-        <w:numPr>
-          <w:ilvl w:val="0"/>
-          <w:numId w:val="15"/>
-        </w:numPr>
-      </w:pPr>
-      <w:r>
-        <w:t>Total : affichage du montant total du panier</w:t>
-      </w:r>
-    </w:p>
-    <w:p>
-      <w:pPr>
-        <w:pStyle w:val="Paragrafoelenco"/>
-        <w:numPr>
-          <w:ilvl w:val="0"/>
-          <w:numId w:val="15"/>
-        </w:numPr>
-      </w:pPr>
-      <w:r>
-        <w:t>Simuler le paiement : permet de finaliser la réservation.</w:t>
-      </w:r>
-    </w:p>
-    <w:p>
-      <w:pPr>
-        <w:pStyle w:val="Paragrafoelenco"/>
-        <w:numPr>
-          <w:ilvl w:val="0"/>
-          <w:numId w:val="15"/>
-        </w:numPr>
-      </w:pPr>
-      <w:r>
-        <w:t>Vider le panier : supprime tous les billets présents dans le panier.</w:t>
-      </w:r>
-    </w:p>
-    <w:p>
-      <w:pPr>
-        <w:rPr>
-          <w:b/>
-          <w:sz w:val="32"/>
-          <w:szCs w:val="24"/>
-        </w:rPr>
-      </w:pPr>
-      <w:r>
-        <w:rPr>
-          <w:b/>
-          <w:sz w:val="32"/>
-          <w:szCs w:val="24"/>
-        </w:rPr>
-        <w:t>Page Mes Réservations</w:t>
-      </w:r>
-      <w:r>
-        <w:rPr>
-          <w:b/>
-          <w:sz w:val="32"/>
-          <w:szCs w:val="24"/>
-        </w:rPr>
-        <w:t xml:space="preserve"> </w:t>
-      </w:r>
-    </w:p>
-    <w:p>
-      <w:pPr>
-        <w:pStyle w:val="Paragrafoelenco"/>
-        <w:numPr>
-          <w:ilvl w:val="0"/>
-          <w:numId w:val="16"/>
-        </w:numPr>
-      </w:pPr>
-      <w:r>
-        <w:t>Depuis la barre de navigation, cliquez sur “Mes Réservations”</w:t>
-      </w:r>
-      <w:r>
-        <w:t xml:space="preserve"> ou après avoir finalise le paiement d’un billet.</w:t>
-      </w:r>
-    </w:p>
-    <w:p>
-      <w:pPr>
-        <w:pStyle w:val="Paragrafoelenco"/>
-        <w:numPr>
-          <w:ilvl w:val="0"/>
-          <w:numId w:val="16"/>
-        </w:numPr>
-      </w:pPr>
-      <w:r>
-        <w:t>Vous accédez à la liste complète de toutes vos réservations effectuées.</w:t>
-      </w:r>
-    </w:p>
-    <w:p>
-      <w:pPr>
-        <w:ind w:left="12" w:firstLine="708"/>
-      </w:pPr>
-      <w:r>
-        <w:t>Pour chaque événement réservé, les informations suivantes sont affichées :</w:t>
-      </w:r>
-    </w:p>
-    <w:p>
-      <w:pPr>
-        <w:pStyle w:val="Paragrafoelenco"/>
-        <w:numPr>
-          <w:ilvl w:val="1"/>
-          <w:numId w:val="17"/>
-        </w:numPr>
-      </w:pPr>
-      <w:r>
-        <w:t xml:space="preserve">Offre </w:t>
-      </w:r>
-    </w:p>
-    <w:p>
-      <w:pPr>
-        <w:pStyle w:val="Paragrafoelenco"/>
-        <w:numPr>
-          <w:ilvl w:val="1"/>
-          <w:numId w:val="17"/>
-        </w:numPr>
-      </w:pPr>
-      <w:r>
-        <w:t xml:space="preserve">Lieu </w:t>
-      </w:r>
-    </w:p>
-    <w:p>
-      <w:pPr>
-        <w:pStyle w:val="Paragrafoelenco"/>
-        <w:numPr>
-          <w:ilvl w:val="1"/>
-          <w:numId w:val="17"/>
-        </w:numPr>
-      </w:pPr>
-      <w:r>
-        <w:t xml:space="preserve">Date et heure </w:t>
-      </w:r>
-    </w:p>
-    <w:p>
-      <w:pPr>
-        <w:pStyle w:val="Paragrafoelenco"/>
-        <w:numPr>
-          <w:ilvl w:val="1"/>
-          <w:numId w:val="17"/>
-        </w:numPr>
-      </w:pPr>
-      <w:r>
-        <w:t xml:space="preserve">Places réservées </w:t>
-      </w:r>
-    </w:p>
-    <w:p>
-      <w:pPr>
-        <w:pStyle w:val="Paragrafoelenco"/>
-        <w:numPr>
-          <w:ilvl w:val="1"/>
-          <w:numId w:val="17"/>
-        </w:numPr>
-      </w:pPr>
-      <w:r>
-        <w:t xml:space="preserve">Statut </w:t>
-      </w:r>
-    </w:p>
-    <w:p>
-      <w:pPr>
-        <w:pStyle w:val="Paragrafoelenco"/>
-        <w:numPr>
-          <w:ilvl w:val="1"/>
-          <w:numId w:val="17"/>
-        </w:numPr>
-      </w:pPr>
-      <w:r>
-        <w:t xml:space="preserve">QR Code </w:t>
-      </w:r>
-    </w:p>
-    <w:p>
-      <w:r>
-        <w:t>Si le QR Code est scanné, il devient utilisé et ne peut plus être r</w:t>
-      </w:r>
-      <w:r>
-        <w:t>éutilisé</w:t>
-      </w:r>
-      <w:r>
-        <w:t>. Cette mesure permet de prévenir toute tentative de réutilisation frauduleuse du billet</w:t>
-      </w:r>
-    </w:p>
-    <w:p>
-      <w:pPr>
-        <w:rPr>
-          <w:b/>
-          <w:sz w:val="32"/>
-          <w:szCs w:val="24"/>
-        </w:rPr>
-      </w:pPr>
-      <w:r>
-        <w:rPr>
-          <w:b/>
-          <w:sz w:val="32"/>
-          <w:szCs w:val="24"/>
-        </w:rPr>
-        <w:t>Page Panel Ventes</w:t>
-      </w:r>
-    </w:p>
-    <w:p>
-      <w:pPr>
-        <w:pStyle w:val="Paragrafoelenco"/>
-        <w:numPr>
-          <w:ilvl w:val="0"/>
-          <w:numId w:val="19"/>
-        </w:numPr>
-      </w:pPr>
-      <w:r>
-        <w:t>Accessible depuis le menu admin ou tableau de bord.</w:t>
-      </w:r>
-    </w:p>
-    <w:p>
-      <w:pPr>
-        <w:pStyle w:val="Paragrafoelenco"/>
-        <w:numPr>
-          <w:ilvl w:val="0"/>
-          <w:numId w:val="19"/>
-        </w:numPr>
-      </w:pPr>
-      <w:r>
-        <w:t>Cette page permet à l’admin de suivre rapidement le total des billets vendus pour chaque offre.</w:t>
-      </w:r>
-    </w:p>
-    <w:p/>
     <w:sectPr>
       <w:pgSz w:w="11906" w:h="16838"/>
       <w:pgMar w:top="1417" w:right="1417" w:bottom="1417" w:left="1417" w:header="708" w:footer="708" w:gutter="0"/>

</xml_diff>

<commit_message>
test ci/cd edit tuto (#46)
Co-authored-by: edourde FERRARI <abdirrazzak44@gmail.co>
</commit_message>
<xml_diff>
--- a/TUTO_JO.docx
+++ b/TUTO_JO.docx
@@ -2298,253 +2298,267 @@
       <w:r>
         <w:t xml:space="preserve">Sous-total </w:t>
       </w:r>
+    </w:p>
+    <w:p>
+      <w:pPr>
+        <w:rPr>
+          <w:u w:val="single"/>
+        </w:rPr>
+      </w:pPr>
+      <w:r>
+        <w:t>Actions disponibles</w:t>
+      </w:r>
+    </w:p>
+    <w:p>
+      <w:pPr>
+        <w:pStyle w:val="Paragrafoelenco"/>
+        <w:numPr>
+          <w:ilvl w:val="0"/>
+          <w:numId w:val="15"/>
+        </w:numPr>
+      </w:pPr>
+      <w:r>
+        <w:lastRenderedPageBreak/>
+        <w:t>Retirer : supprime le billet sélectionné du panier.</w:t>
+      </w:r>
+    </w:p>
+    <w:p>
+      <w:pPr>
+        <w:pStyle w:val="Paragrafoelenco"/>
+        <w:numPr>
+          <w:ilvl w:val="0"/>
+          <w:numId w:val="15"/>
+        </w:numPr>
+      </w:pPr>
+      <w:r>
+        <w:t>Total : affichage du montant total du panier</w:t>
+      </w:r>
+    </w:p>
+    <w:p>
+      <w:pPr>
+        <w:pStyle w:val="Paragrafoelenco"/>
+        <w:numPr>
+          <w:ilvl w:val="0"/>
+          <w:numId w:val="15"/>
+        </w:numPr>
+      </w:pPr>
+      <w:r>
+        <w:t>Simuler le paiement : permet de finaliser la réservation.</w:t>
+      </w:r>
+    </w:p>
+    <w:p>
+      <w:pPr>
+        <w:pStyle w:val="Paragrafoelenco"/>
+        <w:numPr>
+          <w:ilvl w:val="0"/>
+          <w:numId w:val="15"/>
+        </w:numPr>
+      </w:pPr>
+      <w:r>
+        <w:t>Vider le panier : supprime tous les billets présents dans le panier.</w:t>
+      </w:r>
+    </w:p>
+    <w:p>
+      <w:pPr>
+        <w:rPr>
+          <w:b/>
+          <w:sz w:val="32"/>
+          <w:szCs w:val="24"/>
+        </w:rPr>
+      </w:pPr>
+      <w:r>
+        <w:rPr>
+          <w:b/>
+          <w:sz w:val="32"/>
+          <w:szCs w:val="24"/>
+        </w:rPr>
+        <w:t>Page Mes Réservations</w:t>
+      </w:r>
+      <w:r>
+        <w:rPr>
+          <w:b/>
+          <w:sz w:val="32"/>
+          <w:szCs w:val="24"/>
+        </w:rPr>
+        <w:t xml:space="preserve"> </w:t>
+      </w:r>
+    </w:p>
+    <w:p>
+      <w:pPr>
+        <w:pStyle w:val="Paragrafoelenco"/>
+        <w:numPr>
+          <w:ilvl w:val="0"/>
+          <w:numId w:val="16"/>
+        </w:numPr>
+      </w:pPr>
+      <w:r>
+        <w:t>Depuis la barre de navigation, cliquez sur “Mes Réservations”</w:t>
+      </w:r>
+      <w:r>
+        <w:t xml:space="preserve"> ou après avoir finalise le paiement d’un billet.</w:t>
+      </w:r>
+    </w:p>
+    <w:p>
+      <w:pPr>
+        <w:pStyle w:val="Paragrafoelenco"/>
+        <w:numPr>
+          <w:ilvl w:val="0"/>
+          <w:numId w:val="16"/>
+        </w:numPr>
+      </w:pPr>
+      <w:r>
+        <w:t>Vous accédez à la liste complète de toutes vos réservations effectuées.</w:t>
+      </w:r>
+    </w:p>
+    <w:p>
+      <w:pPr>
+        <w:ind w:left="12" w:firstLine="708"/>
+      </w:pPr>
+      <w:r>
+        <w:t>Pour chaque événement réservé, les informations suivantes sont affichées :</w:t>
+      </w:r>
+    </w:p>
+    <w:p>
+      <w:pPr>
+        <w:pStyle w:val="Paragrafoelenco"/>
+        <w:numPr>
+          <w:ilvl w:val="1"/>
+          <w:numId w:val="17"/>
+        </w:numPr>
+      </w:pPr>
+      <w:r>
+        <w:t xml:space="preserve">Offre </w:t>
+      </w:r>
+    </w:p>
+    <w:p>
+      <w:pPr>
+        <w:pStyle w:val="Paragrafoelenco"/>
+        <w:numPr>
+          <w:ilvl w:val="1"/>
+          <w:numId w:val="17"/>
+        </w:numPr>
+      </w:pPr>
+      <w:r>
+        <w:t xml:space="preserve">Lieu </w:t>
+      </w:r>
+    </w:p>
+    <w:p>
+      <w:pPr>
+        <w:pStyle w:val="Paragrafoelenco"/>
+        <w:numPr>
+          <w:ilvl w:val="1"/>
+          <w:numId w:val="17"/>
+        </w:numPr>
+      </w:pPr>
+      <w:r>
+        <w:t xml:space="preserve">Date et heure </w:t>
+      </w:r>
+    </w:p>
+    <w:p>
+      <w:pPr>
+        <w:pStyle w:val="Paragrafoelenco"/>
+        <w:numPr>
+          <w:ilvl w:val="1"/>
+          <w:numId w:val="17"/>
+        </w:numPr>
+      </w:pPr>
+      <w:r>
+        <w:t xml:space="preserve">Places réservées </w:t>
+      </w:r>
+    </w:p>
+    <w:p>
+      <w:pPr>
+        <w:pStyle w:val="Paragrafoelenco"/>
+        <w:numPr>
+          <w:ilvl w:val="1"/>
+          <w:numId w:val="17"/>
+        </w:numPr>
+      </w:pPr>
+      <w:r>
+        <w:t xml:space="preserve">Statut </w:t>
+      </w:r>
+    </w:p>
+    <w:p>
+      <w:pPr>
+        <w:pStyle w:val="Paragrafoelenco"/>
+        <w:numPr>
+          <w:ilvl w:val="1"/>
+          <w:numId w:val="17"/>
+        </w:numPr>
+      </w:pPr>
+      <w:r>
+        <w:t xml:space="preserve">QR Code </w:t>
+      </w:r>
+    </w:p>
+    <w:p>
+      <w:r>
+        <w:t>Si le QR Code est scanné, il devient utilisé et ne peut plus être r</w:t>
+      </w:r>
+      <w:r>
+        <w:t>éutilisé</w:t>
+      </w:r>
+      <w:r>
+        <w:t>. Cette mesure permet de prévenir toute tentative de réutilisation frauduleuse du billet</w:t>
+      </w:r>
+    </w:p>
+    <w:p>
+      <w:pPr>
+        <w:rPr>
+          <w:b/>
+          <w:sz w:val="32"/>
+          <w:szCs w:val="24"/>
+        </w:rPr>
+      </w:pPr>
+      <w:r>
+        <w:rPr>
+          <w:b/>
+          <w:sz w:val="32"/>
+          <w:szCs w:val="24"/>
+        </w:rPr>
+        <w:t>Page Panel Ventes</w:t>
+      </w:r>
+    </w:p>
+    <w:p>
+      <w:pPr>
+        <w:pStyle w:val="Paragrafoelenco"/>
+        <w:numPr>
+          <w:ilvl w:val="0"/>
+          <w:numId w:val="19"/>
+        </w:numPr>
+      </w:pPr>
+      <w:r>
+        <w:t>Accessible depuis le menu admin ou tableau de bord.</w:t>
+      </w:r>
+    </w:p>
+    <w:p>
+      <w:pPr>
+        <w:pStyle w:val="Paragrafoelenco"/>
+        <w:numPr>
+          <w:ilvl w:val="0"/>
+          <w:numId w:val="19"/>
+        </w:numPr>
+      </w:pPr>
+      <w:r>
+        <w:t>Cette page permet à l’admin de suivre rapidement le total des billets vendus pour chaque offre.</w:t>
+      </w:r>
+    </w:p>
+    <w:p>
+      <w:pPr>
+        <w:rPr>
+          <w:u w:val="single"/>
+        </w:rPr>
+      </w:pPr>
+      <w:proofErr w:type="spellStart"/>
+      <w:r>
+        <w:t>Tets</w:t>
+      </w:r>
+      <w:proofErr w:type="spellEnd"/>
+      <w:r>
+        <w:t xml:space="preserve"> pour la ci cd</w:t>
+      </w:r>
       <w:bookmarkStart w:id="0" w:name="_GoBack"/>
       <w:bookmarkEnd w:id="0"/>
     </w:p>
-    <w:p>
-      <w:pPr>
-        <w:rPr>
-          <w:u w:val="single"/>
-        </w:rPr>
-      </w:pPr>
-      <w:r>
-        <w:t>Actions disponibles</w:t>
-      </w:r>
-    </w:p>
-    <w:p>
-      <w:pPr>
-        <w:pStyle w:val="Paragrafoelenco"/>
-        <w:numPr>
-          <w:ilvl w:val="0"/>
-          <w:numId w:val="15"/>
-        </w:numPr>
-      </w:pPr>
-      <w:r>
-        <w:lastRenderedPageBreak/>
-        <w:t>Retirer : supprime le billet sélectionné du panier.</w:t>
-      </w:r>
-    </w:p>
-    <w:p>
-      <w:pPr>
-        <w:pStyle w:val="Paragrafoelenco"/>
-        <w:numPr>
-          <w:ilvl w:val="0"/>
-          <w:numId w:val="15"/>
-        </w:numPr>
-      </w:pPr>
-      <w:r>
-        <w:t>Total : affichage du montant total du panier</w:t>
-      </w:r>
-    </w:p>
-    <w:p>
-      <w:pPr>
-        <w:pStyle w:val="Paragrafoelenco"/>
-        <w:numPr>
-          <w:ilvl w:val="0"/>
-          <w:numId w:val="15"/>
-        </w:numPr>
-      </w:pPr>
-      <w:r>
-        <w:t>Simuler le paiement : permet de finaliser la réservation.</w:t>
-      </w:r>
-    </w:p>
-    <w:p>
-      <w:pPr>
-        <w:pStyle w:val="Paragrafoelenco"/>
-        <w:numPr>
-          <w:ilvl w:val="0"/>
-          <w:numId w:val="15"/>
-        </w:numPr>
-      </w:pPr>
-      <w:r>
-        <w:t>Vider le panier : supprime tous les billets présents dans le panier.</w:t>
-      </w:r>
-    </w:p>
-    <w:p>
-      <w:pPr>
-        <w:rPr>
-          <w:b/>
-          <w:sz w:val="32"/>
-          <w:szCs w:val="24"/>
-        </w:rPr>
-      </w:pPr>
-      <w:r>
-        <w:rPr>
-          <w:b/>
-          <w:sz w:val="32"/>
-          <w:szCs w:val="24"/>
-        </w:rPr>
-        <w:t>Page Mes Réservations</w:t>
-      </w:r>
-      <w:r>
-        <w:rPr>
-          <w:b/>
-          <w:sz w:val="32"/>
-          <w:szCs w:val="24"/>
-        </w:rPr>
-        <w:t xml:space="preserve"> </w:t>
-      </w:r>
-    </w:p>
-    <w:p>
-      <w:pPr>
-        <w:pStyle w:val="Paragrafoelenco"/>
-        <w:numPr>
-          <w:ilvl w:val="0"/>
-          <w:numId w:val="16"/>
-        </w:numPr>
-      </w:pPr>
-      <w:r>
-        <w:t>Depuis la barre de navigation, cliquez sur “Mes Réservations”</w:t>
-      </w:r>
-      <w:r>
-        <w:t xml:space="preserve"> ou après avoir finalise le paiement d’un billet.</w:t>
-      </w:r>
-    </w:p>
-    <w:p>
-      <w:pPr>
-        <w:pStyle w:val="Paragrafoelenco"/>
-        <w:numPr>
-          <w:ilvl w:val="0"/>
-          <w:numId w:val="16"/>
-        </w:numPr>
-      </w:pPr>
-      <w:r>
-        <w:t>Vous accédez à la liste complète de toutes vos réservations effectuées.</w:t>
-      </w:r>
-    </w:p>
-    <w:p>
-      <w:pPr>
-        <w:ind w:left="12" w:firstLine="708"/>
-      </w:pPr>
-      <w:r>
-        <w:t>Pour chaque événement réservé, les informations suivantes sont affichées :</w:t>
-      </w:r>
-    </w:p>
-    <w:p>
-      <w:pPr>
-        <w:pStyle w:val="Paragrafoelenco"/>
-        <w:numPr>
-          <w:ilvl w:val="1"/>
-          <w:numId w:val="17"/>
-        </w:numPr>
-      </w:pPr>
-      <w:r>
-        <w:t xml:space="preserve">Offre </w:t>
-      </w:r>
-    </w:p>
-    <w:p>
-      <w:pPr>
-        <w:pStyle w:val="Paragrafoelenco"/>
-        <w:numPr>
-          <w:ilvl w:val="1"/>
-          <w:numId w:val="17"/>
-        </w:numPr>
-      </w:pPr>
-      <w:r>
-        <w:t xml:space="preserve">Lieu </w:t>
-      </w:r>
-    </w:p>
-    <w:p>
-      <w:pPr>
-        <w:pStyle w:val="Paragrafoelenco"/>
-        <w:numPr>
-          <w:ilvl w:val="1"/>
-          <w:numId w:val="17"/>
-        </w:numPr>
-      </w:pPr>
-      <w:r>
-        <w:t xml:space="preserve">Date et heure </w:t>
-      </w:r>
-    </w:p>
-    <w:p>
-      <w:pPr>
-        <w:pStyle w:val="Paragrafoelenco"/>
-        <w:numPr>
-          <w:ilvl w:val="1"/>
-          <w:numId w:val="17"/>
-        </w:numPr>
-      </w:pPr>
-      <w:r>
-        <w:t xml:space="preserve">Places réservées </w:t>
-      </w:r>
-    </w:p>
-    <w:p>
-      <w:pPr>
-        <w:pStyle w:val="Paragrafoelenco"/>
-        <w:numPr>
-          <w:ilvl w:val="1"/>
-          <w:numId w:val="17"/>
-        </w:numPr>
-      </w:pPr>
-      <w:r>
-        <w:t xml:space="preserve">Statut </w:t>
-      </w:r>
-    </w:p>
-    <w:p>
-      <w:pPr>
-        <w:pStyle w:val="Paragrafoelenco"/>
-        <w:numPr>
-          <w:ilvl w:val="1"/>
-          <w:numId w:val="17"/>
-        </w:numPr>
-      </w:pPr>
-      <w:r>
-        <w:t xml:space="preserve">QR Code </w:t>
-      </w:r>
-    </w:p>
-    <w:p>
-      <w:r>
-        <w:t>Si le QR Code est scanné, il devient utilisé et ne peut plus être r</w:t>
-      </w:r>
-      <w:r>
-        <w:t>éutilisé</w:t>
-      </w:r>
-      <w:r>
-        <w:t>. Cette mesure permet de prévenir toute tentative de réutilisation frauduleuse du billet</w:t>
-      </w:r>
-    </w:p>
-    <w:p>
-      <w:pPr>
-        <w:rPr>
-          <w:b/>
-          <w:sz w:val="32"/>
-          <w:szCs w:val="24"/>
-        </w:rPr>
-      </w:pPr>
-      <w:r>
-        <w:rPr>
-          <w:b/>
-          <w:sz w:val="32"/>
-          <w:szCs w:val="24"/>
-        </w:rPr>
-        <w:t>Page Panel Ventes</w:t>
-      </w:r>
-    </w:p>
-    <w:p>
-      <w:pPr>
-        <w:pStyle w:val="Paragrafoelenco"/>
-        <w:numPr>
-          <w:ilvl w:val="0"/>
-          <w:numId w:val="19"/>
-        </w:numPr>
-      </w:pPr>
-      <w:r>
-        <w:t>Accessible depuis le menu admin ou tableau de bord.</w:t>
-      </w:r>
-    </w:p>
-    <w:p>
-      <w:pPr>
-        <w:pStyle w:val="Paragrafoelenco"/>
-        <w:numPr>
-          <w:ilvl w:val="0"/>
-          <w:numId w:val="19"/>
-        </w:numPr>
-      </w:pPr>
-      <w:r>
-        <w:t>Cette page permet à l’admin de suivre rapidement le total des billets vendus pour chaque offre.</w:t>
-      </w:r>
-    </w:p>
-    <w:p/>
     <w:sectPr>
       <w:pgSz w:w="11906" w:h="16838"/>
       <w:pgMar w:top="1417" w:right="1417" w:bottom="1417" w:left="1417" w:header="708" w:footer="708" w:gutter="0"/>

</xml_diff>

<commit_message>
test ci/cd edit tuto (#46) (#47)
Co-authored-by: edourde FERRARI <abdirrazzak44@gmail.co>
</commit_message>
<xml_diff>
--- a/TUTO_JO.docx
+++ b/TUTO_JO.docx
@@ -2298,253 +2298,267 @@
       <w:r>
         <w:t xml:space="preserve">Sous-total </w:t>
       </w:r>
+    </w:p>
+    <w:p>
+      <w:pPr>
+        <w:rPr>
+          <w:u w:val="single"/>
+        </w:rPr>
+      </w:pPr>
+      <w:r>
+        <w:t>Actions disponibles</w:t>
+      </w:r>
+    </w:p>
+    <w:p>
+      <w:pPr>
+        <w:pStyle w:val="Paragrafoelenco"/>
+        <w:numPr>
+          <w:ilvl w:val="0"/>
+          <w:numId w:val="15"/>
+        </w:numPr>
+      </w:pPr>
+      <w:r>
+        <w:lastRenderedPageBreak/>
+        <w:t>Retirer : supprime le billet sélectionné du panier.</w:t>
+      </w:r>
+    </w:p>
+    <w:p>
+      <w:pPr>
+        <w:pStyle w:val="Paragrafoelenco"/>
+        <w:numPr>
+          <w:ilvl w:val="0"/>
+          <w:numId w:val="15"/>
+        </w:numPr>
+      </w:pPr>
+      <w:r>
+        <w:t>Total : affichage du montant total du panier</w:t>
+      </w:r>
+    </w:p>
+    <w:p>
+      <w:pPr>
+        <w:pStyle w:val="Paragrafoelenco"/>
+        <w:numPr>
+          <w:ilvl w:val="0"/>
+          <w:numId w:val="15"/>
+        </w:numPr>
+      </w:pPr>
+      <w:r>
+        <w:t>Simuler le paiement : permet de finaliser la réservation.</w:t>
+      </w:r>
+    </w:p>
+    <w:p>
+      <w:pPr>
+        <w:pStyle w:val="Paragrafoelenco"/>
+        <w:numPr>
+          <w:ilvl w:val="0"/>
+          <w:numId w:val="15"/>
+        </w:numPr>
+      </w:pPr>
+      <w:r>
+        <w:t>Vider le panier : supprime tous les billets présents dans le panier.</w:t>
+      </w:r>
+    </w:p>
+    <w:p>
+      <w:pPr>
+        <w:rPr>
+          <w:b/>
+          <w:sz w:val="32"/>
+          <w:szCs w:val="24"/>
+        </w:rPr>
+      </w:pPr>
+      <w:r>
+        <w:rPr>
+          <w:b/>
+          <w:sz w:val="32"/>
+          <w:szCs w:val="24"/>
+        </w:rPr>
+        <w:t>Page Mes Réservations</w:t>
+      </w:r>
+      <w:r>
+        <w:rPr>
+          <w:b/>
+          <w:sz w:val="32"/>
+          <w:szCs w:val="24"/>
+        </w:rPr>
+        <w:t xml:space="preserve"> </w:t>
+      </w:r>
+    </w:p>
+    <w:p>
+      <w:pPr>
+        <w:pStyle w:val="Paragrafoelenco"/>
+        <w:numPr>
+          <w:ilvl w:val="0"/>
+          <w:numId w:val="16"/>
+        </w:numPr>
+      </w:pPr>
+      <w:r>
+        <w:t>Depuis la barre de navigation, cliquez sur “Mes Réservations”</w:t>
+      </w:r>
+      <w:r>
+        <w:t xml:space="preserve"> ou après avoir finalise le paiement d’un billet.</w:t>
+      </w:r>
+    </w:p>
+    <w:p>
+      <w:pPr>
+        <w:pStyle w:val="Paragrafoelenco"/>
+        <w:numPr>
+          <w:ilvl w:val="0"/>
+          <w:numId w:val="16"/>
+        </w:numPr>
+      </w:pPr>
+      <w:r>
+        <w:t>Vous accédez à la liste complète de toutes vos réservations effectuées.</w:t>
+      </w:r>
+    </w:p>
+    <w:p>
+      <w:pPr>
+        <w:ind w:left="12" w:firstLine="708"/>
+      </w:pPr>
+      <w:r>
+        <w:t>Pour chaque événement réservé, les informations suivantes sont affichées :</w:t>
+      </w:r>
+    </w:p>
+    <w:p>
+      <w:pPr>
+        <w:pStyle w:val="Paragrafoelenco"/>
+        <w:numPr>
+          <w:ilvl w:val="1"/>
+          <w:numId w:val="17"/>
+        </w:numPr>
+      </w:pPr>
+      <w:r>
+        <w:t xml:space="preserve">Offre </w:t>
+      </w:r>
+    </w:p>
+    <w:p>
+      <w:pPr>
+        <w:pStyle w:val="Paragrafoelenco"/>
+        <w:numPr>
+          <w:ilvl w:val="1"/>
+          <w:numId w:val="17"/>
+        </w:numPr>
+      </w:pPr>
+      <w:r>
+        <w:t xml:space="preserve">Lieu </w:t>
+      </w:r>
+    </w:p>
+    <w:p>
+      <w:pPr>
+        <w:pStyle w:val="Paragrafoelenco"/>
+        <w:numPr>
+          <w:ilvl w:val="1"/>
+          <w:numId w:val="17"/>
+        </w:numPr>
+      </w:pPr>
+      <w:r>
+        <w:t xml:space="preserve">Date et heure </w:t>
+      </w:r>
+    </w:p>
+    <w:p>
+      <w:pPr>
+        <w:pStyle w:val="Paragrafoelenco"/>
+        <w:numPr>
+          <w:ilvl w:val="1"/>
+          <w:numId w:val="17"/>
+        </w:numPr>
+      </w:pPr>
+      <w:r>
+        <w:t xml:space="preserve">Places réservées </w:t>
+      </w:r>
+    </w:p>
+    <w:p>
+      <w:pPr>
+        <w:pStyle w:val="Paragrafoelenco"/>
+        <w:numPr>
+          <w:ilvl w:val="1"/>
+          <w:numId w:val="17"/>
+        </w:numPr>
+      </w:pPr>
+      <w:r>
+        <w:t xml:space="preserve">Statut </w:t>
+      </w:r>
+    </w:p>
+    <w:p>
+      <w:pPr>
+        <w:pStyle w:val="Paragrafoelenco"/>
+        <w:numPr>
+          <w:ilvl w:val="1"/>
+          <w:numId w:val="17"/>
+        </w:numPr>
+      </w:pPr>
+      <w:r>
+        <w:t xml:space="preserve">QR Code </w:t>
+      </w:r>
+    </w:p>
+    <w:p>
+      <w:r>
+        <w:t>Si le QR Code est scanné, il devient utilisé et ne peut plus être r</w:t>
+      </w:r>
+      <w:r>
+        <w:t>éutilisé</w:t>
+      </w:r>
+      <w:r>
+        <w:t>. Cette mesure permet de prévenir toute tentative de réutilisation frauduleuse du billet</w:t>
+      </w:r>
+    </w:p>
+    <w:p>
+      <w:pPr>
+        <w:rPr>
+          <w:b/>
+          <w:sz w:val="32"/>
+          <w:szCs w:val="24"/>
+        </w:rPr>
+      </w:pPr>
+      <w:r>
+        <w:rPr>
+          <w:b/>
+          <w:sz w:val="32"/>
+          <w:szCs w:val="24"/>
+        </w:rPr>
+        <w:t>Page Panel Ventes</w:t>
+      </w:r>
+    </w:p>
+    <w:p>
+      <w:pPr>
+        <w:pStyle w:val="Paragrafoelenco"/>
+        <w:numPr>
+          <w:ilvl w:val="0"/>
+          <w:numId w:val="19"/>
+        </w:numPr>
+      </w:pPr>
+      <w:r>
+        <w:t>Accessible depuis le menu admin ou tableau de bord.</w:t>
+      </w:r>
+    </w:p>
+    <w:p>
+      <w:pPr>
+        <w:pStyle w:val="Paragrafoelenco"/>
+        <w:numPr>
+          <w:ilvl w:val="0"/>
+          <w:numId w:val="19"/>
+        </w:numPr>
+      </w:pPr>
+      <w:r>
+        <w:t>Cette page permet à l’admin de suivre rapidement le total des billets vendus pour chaque offre.</w:t>
+      </w:r>
+    </w:p>
+    <w:p>
+      <w:pPr>
+        <w:rPr>
+          <w:u w:val="single"/>
+        </w:rPr>
+      </w:pPr>
+      <w:proofErr w:type="spellStart"/>
+      <w:r>
+        <w:t>Tets</w:t>
+      </w:r>
+      <w:proofErr w:type="spellEnd"/>
+      <w:r>
+        <w:t xml:space="preserve"> pour la ci cd</w:t>
+      </w:r>
       <w:bookmarkStart w:id="0" w:name="_GoBack"/>
       <w:bookmarkEnd w:id="0"/>
     </w:p>
-    <w:p>
-      <w:pPr>
-        <w:rPr>
-          <w:u w:val="single"/>
-        </w:rPr>
-      </w:pPr>
-      <w:r>
-        <w:t>Actions disponibles</w:t>
-      </w:r>
-    </w:p>
-    <w:p>
-      <w:pPr>
-        <w:pStyle w:val="Paragrafoelenco"/>
-        <w:numPr>
-          <w:ilvl w:val="0"/>
-          <w:numId w:val="15"/>
-        </w:numPr>
-      </w:pPr>
-      <w:r>
-        <w:lastRenderedPageBreak/>
-        <w:t>Retirer : supprime le billet sélectionné du panier.</w:t>
-      </w:r>
-    </w:p>
-    <w:p>
-      <w:pPr>
-        <w:pStyle w:val="Paragrafoelenco"/>
-        <w:numPr>
-          <w:ilvl w:val="0"/>
-          <w:numId w:val="15"/>
-        </w:numPr>
-      </w:pPr>
-      <w:r>
-        <w:t>Total : affichage du montant total du panier</w:t>
-      </w:r>
-    </w:p>
-    <w:p>
-      <w:pPr>
-        <w:pStyle w:val="Paragrafoelenco"/>
-        <w:numPr>
-          <w:ilvl w:val="0"/>
-          <w:numId w:val="15"/>
-        </w:numPr>
-      </w:pPr>
-      <w:r>
-        <w:t>Simuler le paiement : permet de finaliser la réservation.</w:t>
-      </w:r>
-    </w:p>
-    <w:p>
-      <w:pPr>
-        <w:pStyle w:val="Paragrafoelenco"/>
-        <w:numPr>
-          <w:ilvl w:val="0"/>
-          <w:numId w:val="15"/>
-        </w:numPr>
-      </w:pPr>
-      <w:r>
-        <w:t>Vider le panier : supprime tous les billets présents dans le panier.</w:t>
-      </w:r>
-    </w:p>
-    <w:p>
-      <w:pPr>
-        <w:rPr>
-          <w:b/>
-          <w:sz w:val="32"/>
-          <w:szCs w:val="24"/>
-        </w:rPr>
-      </w:pPr>
-      <w:r>
-        <w:rPr>
-          <w:b/>
-          <w:sz w:val="32"/>
-          <w:szCs w:val="24"/>
-        </w:rPr>
-        <w:t>Page Mes Réservations</w:t>
-      </w:r>
-      <w:r>
-        <w:rPr>
-          <w:b/>
-          <w:sz w:val="32"/>
-          <w:szCs w:val="24"/>
-        </w:rPr>
-        <w:t xml:space="preserve"> </w:t>
-      </w:r>
-    </w:p>
-    <w:p>
-      <w:pPr>
-        <w:pStyle w:val="Paragrafoelenco"/>
-        <w:numPr>
-          <w:ilvl w:val="0"/>
-          <w:numId w:val="16"/>
-        </w:numPr>
-      </w:pPr>
-      <w:r>
-        <w:t>Depuis la barre de navigation, cliquez sur “Mes Réservations”</w:t>
-      </w:r>
-      <w:r>
-        <w:t xml:space="preserve"> ou après avoir finalise le paiement d’un billet.</w:t>
-      </w:r>
-    </w:p>
-    <w:p>
-      <w:pPr>
-        <w:pStyle w:val="Paragrafoelenco"/>
-        <w:numPr>
-          <w:ilvl w:val="0"/>
-          <w:numId w:val="16"/>
-        </w:numPr>
-      </w:pPr>
-      <w:r>
-        <w:t>Vous accédez à la liste complète de toutes vos réservations effectuées.</w:t>
-      </w:r>
-    </w:p>
-    <w:p>
-      <w:pPr>
-        <w:ind w:left="12" w:firstLine="708"/>
-      </w:pPr>
-      <w:r>
-        <w:t>Pour chaque événement réservé, les informations suivantes sont affichées :</w:t>
-      </w:r>
-    </w:p>
-    <w:p>
-      <w:pPr>
-        <w:pStyle w:val="Paragrafoelenco"/>
-        <w:numPr>
-          <w:ilvl w:val="1"/>
-          <w:numId w:val="17"/>
-        </w:numPr>
-      </w:pPr>
-      <w:r>
-        <w:t xml:space="preserve">Offre </w:t>
-      </w:r>
-    </w:p>
-    <w:p>
-      <w:pPr>
-        <w:pStyle w:val="Paragrafoelenco"/>
-        <w:numPr>
-          <w:ilvl w:val="1"/>
-          <w:numId w:val="17"/>
-        </w:numPr>
-      </w:pPr>
-      <w:r>
-        <w:t xml:space="preserve">Lieu </w:t>
-      </w:r>
-    </w:p>
-    <w:p>
-      <w:pPr>
-        <w:pStyle w:val="Paragrafoelenco"/>
-        <w:numPr>
-          <w:ilvl w:val="1"/>
-          <w:numId w:val="17"/>
-        </w:numPr>
-      </w:pPr>
-      <w:r>
-        <w:t xml:space="preserve">Date et heure </w:t>
-      </w:r>
-    </w:p>
-    <w:p>
-      <w:pPr>
-        <w:pStyle w:val="Paragrafoelenco"/>
-        <w:numPr>
-          <w:ilvl w:val="1"/>
-          <w:numId w:val="17"/>
-        </w:numPr>
-      </w:pPr>
-      <w:r>
-        <w:t xml:space="preserve">Places réservées </w:t>
-      </w:r>
-    </w:p>
-    <w:p>
-      <w:pPr>
-        <w:pStyle w:val="Paragrafoelenco"/>
-        <w:numPr>
-          <w:ilvl w:val="1"/>
-          <w:numId w:val="17"/>
-        </w:numPr>
-      </w:pPr>
-      <w:r>
-        <w:t xml:space="preserve">Statut </w:t>
-      </w:r>
-    </w:p>
-    <w:p>
-      <w:pPr>
-        <w:pStyle w:val="Paragrafoelenco"/>
-        <w:numPr>
-          <w:ilvl w:val="1"/>
-          <w:numId w:val="17"/>
-        </w:numPr>
-      </w:pPr>
-      <w:r>
-        <w:t xml:space="preserve">QR Code </w:t>
-      </w:r>
-    </w:p>
-    <w:p>
-      <w:r>
-        <w:t>Si le QR Code est scanné, il devient utilisé et ne peut plus être r</w:t>
-      </w:r>
-      <w:r>
-        <w:t>éutilisé</w:t>
-      </w:r>
-      <w:r>
-        <w:t>. Cette mesure permet de prévenir toute tentative de réutilisation frauduleuse du billet</w:t>
-      </w:r>
-    </w:p>
-    <w:p>
-      <w:pPr>
-        <w:rPr>
-          <w:b/>
-          <w:sz w:val="32"/>
-          <w:szCs w:val="24"/>
-        </w:rPr>
-      </w:pPr>
-      <w:r>
-        <w:rPr>
-          <w:b/>
-          <w:sz w:val="32"/>
-          <w:szCs w:val="24"/>
-        </w:rPr>
-        <w:t>Page Panel Ventes</w:t>
-      </w:r>
-    </w:p>
-    <w:p>
-      <w:pPr>
-        <w:pStyle w:val="Paragrafoelenco"/>
-        <w:numPr>
-          <w:ilvl w:val="0"/>
-          <w:numId w:val="19"/>
-        </w:numPr>
-      </w:pPr>
-      <w:r>
-        <w:t>Accessible depuis le menu admin ou tableau de bord.</w:t>
-      </w:r>
-    </w:p>
-    <w:p>
-      <w:pPr>
-        <w:pStyle w:val="Paragrafoelenco"/>
-        <w:numPr>
-          <w:ilvl w:val="0"/>
-          <w:numId w:val="19"/>
-        </w:numPr>
-      </w:pPr>
-      <w:r>
-        <w:t>Cette page permet à l’admin de suivre rapidement le total des billets vendus pour chaque offre.</w:t>
-      </w:r>
-    </w:p>
-    <w:p/>
     <w:sectPr>
       <w:pgSz w:w="11906" w:h="16838"/>
       <w:pgMar w:top="1417" w:right="1417" w:bottom="1417" w:left="1417" w:header="708" w:footer="708" w:gutter="0"/>

</xml_diff>